<commit_message>
add week 6 pdf
</commit_message>
<xml_diff>
--- a/workshop_handouts/OOF Workshop 06 - classes.docx
+++ b/workshop_handouts/OOF Workshop 06 - classes.docx
@@ -2777,16 +2777,20 @@
       <w:pPr>
         <w:rPr>
           <w:rFonts w:ascii="Arial" w:hAnsi="Arial" w:cs="Arial"/>
-        </w:rPr>
-      </w:pPr>
-      <w:r>
-        <w:rPr>
-          <w:rFonts w:ascii="Arial" w:hAnsi="Arial" w:cs="Arial"/>
           <w:b/>
           <w:sz w:val="28"/>
           <w:szCs w:val="28"/>
           <w:u w:val="single"/>
         </w:rPr>
+      </w:pPr>
+      <w:r>
+        <w:rPr>
+          <w:rFonts w:ascii="Arial" w:hAnsi="Arial" w:cs="Arial"/>
+          <w:b/>
+          <w:sz w:val="28"/>
+          <w:szCs w:val="28"/>
+          <w:u w:val="single"/>
+        </w:rPr>
         <w:t>Wanting help?</w:t>
       </w:r>
       <w:r>
@@ -2811,89 +2815,8 @@
         <w:rPr>
           <w:rFonts w:ascii="Arial" w:hAnsi="Arial" w:cs="Arial"/>
         </w:rPr>
-        <w:t xml:space="preserve">Meet with a demonstrator and fellow students in one of the voluntary help sessions to exchange ideas and work through problems together.  </w:t>
-      </w:r>
-    </w:p>
-    <w:p>
-      <w:pPr>
-        <w:rPr>
-          <w:rFonts w:ascii="Arial" w:hAnsi="Arial" w:cs="Arial"/>
-          <w:b/>
-          <w:sz w:val="28"/>
-          <w:szCs w:val="28"/>
-          <w:u w:val="single"/>
-        </w:rPr>
-      </w:pPr>
-      <w:r>
-        <w:rPr>
-          <w:rFonts w:ascii="Arial" w:hAnsi="Arial" w:cs="Arial"/>
-          <w:b/>
-          <w:sz w:val="28"/>
-          <w:szCs w:val="28"/>
-          <w:u w:val="single"/>
-        </w:rPr>
-        <w:t>T</w:t>
-      </w:r>
-      <w:r>
-        <w:rPr>
-          <w:rFonts w:ascii="Arial" w:hAnsi="Arial" w:cs="Arial"/>
-          <w:b/>
-          <w:sz w:val="28"/>
-          <w:szCs w:val="28"/>
-          <w:u w:val="single"/>
-        </w:rPr>
-        <w:t>hursday 9 - 11 am BG</w:t>
-      </w:r>
-      <w:r>
-        <w:rPr>
-          <w:rFonts w:ascii="Arial" w:hAnsi="Arial" w:cs="Arial"/>
-          <w:b/>
-          <w:sz w:val="28"/>
-          <w:szCs w:val="28"/>
-          <w:u w:val="single"/>
-        </w:rPr>
-        <w:t xml:space="preserve"> 139, Friday 9 - 11 a</w:t>
-      </w:r>
-      <w:r>
-        <w:rPr>
-          <w:rFonts w:ascii="Arial" w:hAnsi="Arial" w:cs="Arial"/>
-          <w:b/>
-          <w:sz w:val="28"/>
-          <w:szCs w:val="28"/>
-          <w:u w:val="single"/>
-        </w:rPr>
-        <w:t>m</w:t>
-      </w:r>
-      <w:r>
-        <w:rPr>
-          <w:rFonts w:ascii="Arial" w:hAnsi="Arial" w:cs="Arial"/>
-          <w:b/>
-          <w:sz w:val="28"/>
-          <w:szCs w:val="28"/>
-          <w:u w:val="single"/>
-        </w:rPr>
-        <w:t xml:space="preserve"> BG 11</w:t>
-      </w:r>
-      <w:r>
-        <w:rPr>
-          <w:rFonts w:ascii="Arial" w:hAnsi="Arial" w:cs="Arial"/>
-          <w:b/>
-          <w:sz w:val="28"/>
-          <w:szCs w:val="28"/>
-          <w:u w:val="single"/>
-        </w:rPr>
-        <w:t>6</w:t>
-      </w:r>
-    </w:p>
-    <w:p>
-      <w:pPr>
-        <w:rPr>
-          <w:rFonts w:ascii="Arial" w:hAnsi="Arial" w:cs="Arial"/>
-          <w:b/>
-          <w:sz w:val="28"/>
-          <w:szCs w:val="28"/>
-        </w:rPr>
-      </w:pPr>
+        <w:t>Join us at the Code Hub, session times listed in the ‘Need Help’ section of LMS</w:t>
+      </w:r>
     </w:p>
     <w:sectPr>
       <w:footerReference w:type="even" r:id="rId11"/>
@@ -7446,6 +7369,7 @@
     <w:lsdException w:name="HTML Sample" w:semiHidden="1" w:unhideWhenUsed="1"/>
     <w:lsdException w:name="HTML Typewriter" w:semiHidden="1" w:unhideWhenUsed="1"/>
     <w:lsdException w:name="HTML Variable" w:semiHidden="1" w:unhideWhenUsed="1"/>
+    <w:lsdException w:name="Normal Table" w:semiHidden="1" w:unhideWhenUsed="1"/>
     <w:lsdException w:name="annotation subject" w:semiHidden="1" w:unhideWhenUsed="1"/>
     <w:lsdException w:name="No List" w:semiHidden="1" w:unhideWhenUsed="1"/>
     <w:lsdException w:name="Outline List 1" w:semiHidden="1" w:unhideWhenUsed="1"/>
@@ -7488,8 +7412,11 @@
     <w:lsdException w:name="Table Contemporary" w:semiHidden="1" w:unhideWhenUsed="1"/>
     <w:lsdException w:name="Table Elegant" w:semiHidden="1" w:unhideWhenUsed="1"/>
     <w:lsdException w:name="Table Professional" w:semiHidden="1" w:unhideWhenUsed="1"/>
+    <w:lsdException w:name="Table Subtle 1" w:semiHidden="1" w:unhideWhenUsed="1"/>
     <w:lsdException w:name="Table Subtle 2" w:semiHidden="1" w:unhideWhenUsed="1"/>
     <w:lsdException w:name="Table Web 1" w:semiHidden="1" w:unhideWhenUsed="1"/>
+    <w:lsdException w:name="Table Web 2" w:semiHidden="1" w:unhideWhenUsed="1"/>
+    <w:lsdException w:name="Table Web 3" w:semiHidden="1" w:unhideWhenUsed="1"/>
     <w:lsdException w:name="Balloon Text" w:semiHidden="1" w:unhideWhenUsed="1"/>
     <w:lsdException w:name="Table Theme" w:semiHidden="1" w:unhideWhenUsed="1"/>
     <w:lsdException w:name="Placeholder Text" w:semiHidden="1" w:uiPriority="99"/>
@@ -8498,7 +8425,7 @@
 </file>
 
 <file path=customXml/itemProps1.xml><?xml version="1.0" encoding="utf-8"?>
-<ds:datastoreItem xmlns:ds="http://schemas.openxmlformats.org/officeDocument/2006/customXml" ds:itemID="{332DD120-056F-4829-951F-8EF6902D2E7C}">
+<ds:datastoreItem xmlns:ds="http://schemas.openxmlformats.org/officeDocument/2006/customXml" ds:itemID="{86CEF16A-1FE2-41FE-B58B-D28FA9DAA3C6}">
   <ds:schemaRefs>
     <ds:schemaRef ds:uri="http://schemas.openxmlformats.org/officeDocument/2006/bibliography"/>
   </ds:schemaRefs>

</xml_diff>